<commit_message>
CSS changes and a little bit of report written
</commit_message>
<xml_diff>
--- a/TwoColumnReport.docx
+++ b/TwoColumnReport.docx
@@ -10,7 +10,31 @@
       </w:pPr>
       <w:r>
         <w:rPr/>
-        <w:t>Project Title</w:t>
+        <w:t>FitterBit</w:t>
+      </w:r>
+    </w:p>
+    <w:p>
+      <w:pPr>
+        <w:pStyle w:val="Author"/>
+        <w:rPr/>
+      </w:pPr>
+      <w:r>
+        <w:rPr>
+          <w:sz w:val="20"/>
+        </w:rPr>
+        <w:t>Callum Boyd , Peter Maitland , Lukas Backis 2145673B</w:t>
+      </w:r>
+    </w:p>
+    <w:p>
+      <w:pPr>
+        <w:pStyle w:val="Author"/>
+        <w:rPr/>
+      </w:pPr>
+      <w:r>
+        <w:rPr>
+          <w:sz w:val="20"/>
+        </w:rPr>
+        <w:t>team_Name</w:t>
       </w:r>
     </w:p>
     <w:p>
@@ -24,34 +48,6 @@
         <w:rPr>
           <w:sz w:val="20"/>
         </w:rPr>
-        <w:t>Team Member Names</w:t>
-      </w:r>
-    </w:p>
-    <w:p>
-      <w:pPr>
-        <w:pStyle w:val="Author"/>
-        <w:rPr>
-          <w:sz w:val="20"/>
-        </w:rPr>
-      </w:pPr>
-      <w:r>
-        <w:rPr>
-          <w:sz w:val="20"/>
-        </w:rPr>
-        <w:t>Team Name</w:t>
-      </w:r>
-    </w:p>
-    <w:p>
-      <w:pPr>
-        <w:pStyle w:val="Author"/>
-        <w:rPr>
-          <w:sz w:val="20"/>
-        </w:rPr>
-      </w:pPr>
-      <w:r>
-        <w:rPr>
-          <w:sz w:val="20"/>
-        </w:rPr>
       </w:r>
     </w:p>
     <w:p>
@@ -72,7 +68,59 @@
       </w:pPr>
       <w:r>
         <w:rPr/>
-        <w:t>Provide a 150 word abstract that provides an overview of your project. This should describe the key features of your system and a summary of the results of your user study.</w:t>
+        <w:t xml:space="preserve">FitterBit is a simple web application targeted at joggers of </w:t>
+      </w:r>
+      <w:r>
+        <w:rPr/>
+        <w:t>all</w:t>
+      </w:r>
+      <w:r>
+        <w:rPr/>
+        <w:t xml:space="preserve"> levels. </w:t>
+      </w:r>
+      <w:r>
+        <w:rPr/>
+        <w:t xml:space="preserve">Its goal is to let joggers track their own statistics to improve their results and to look at friend's runs. </w:t>
+      </w:r>
+      <w:r>
+        <w:rPr/>
+        <w:t xml:space="preserve">As long as the users use tracking technology that outputs .gpx files for their runs, they can use FitterBit to its full potential. When a user accesses FitterBit, they will be shown the various stats of their last run as well as look at the route they've taken. They can </w:t>
+      </w:r>
+      <w:r>
+        <w:rPr/>
+        <w:t xml:space="preserve">also </w:t>
+      </w:r>
+      <w:r>
+        <w:rPr/>
+        <w:t xml:space="preserve">look at their previous runs and see the same data for those and can also look at </w:t>
+      </w:r>
+      <w:r>
+        <w:rPr/>
+        <w:t xml:space="preserve">the </w:t>
+      </w:r>
+      <w:r>
+        <w:rPr/>
+        <w:t xml:space="preserve">runs </w:t>
+      </w:r>
+      <w:r>
+        <w:rPr/>
+        <w:t>their friends shared</w:t>
+      </w:r>
+      <w:r>
+        <w:rPr/>
+        <w:t xml:space="preserve">, to </w:t>
+      </w:r>
+      <w:r>
+        <w:rPr/>
+        <w:t>both follow how they are doing and</w:t>
+      </w:r>
+      <w:r>
+        <w:rPr/>
+        <w:t xml:space="preserve"> look into </w:t>
+      </w:r>
+      <w:r>
+        <w:rPr/>
+        <w:t>new routes they may want to run.</w:t>
       </w:r>
     </w:p>
     <w:p>
@@ -260,6 +308,15 @@
     </w:p>
     <w:p>
       <w:pPr>
+        <w:sectPr>
+          <w:type w:val="nextPage"/>
+          <w:pgSz w:w="12240" w:h="15840"/>
+          <w:pgMar w:left="1080" w:right="1080" w:header="0" w:top="1224" w:footer="0" w:bottom="1440" w:gutter="0"/>
+          <w:pgNumType w:fmt="decimal"/>
+          <w:formProt w:val="false"/>
+          <w:textDirection w:val="lrTb"/>
+          <w:docGrid w:type="default" w:linePitch="360" w:charSpace="2047"/>
+        </w:sectPr>
         <w:pStyle w:val="References"/>
         <w:numPr>
           <w:ilvl w:val="0"/>
@@ -276,38 +333,15 @@
         <w:rPr/>
         <w:t>@_CHINOSAUR. 2014. VENUE IS TOO COLD. #BINGO #CHI2016. Tweet. (1 May, 2014). Retrieved February 2, 2014 from https://twitter.com/_CHINOSAUR/status/46186431741598924</w:t>
       </w:r>
-      <w:bookmarkStart w:id="1" w:name="_Ref279753835"/>
+      <w:bookmarkStart w:id="1" w:name="_Ref279752164"/>
       <w:bookmarkStart w:id="2" w:name="_Ref279752146"/>
-      <w:bookmarkStart w:id="3" w:name="_Ref279752164"/>
+      <w:bookmarkStart w:id="3" w:name="_Ref279753835"/>
       <w:bookmarkEnd w:id="1"/>
       <w:bookmarkEnd w:id="2"/>
       <w:bookmarkEnd w:id="3"/>
       <w:r>
         <w:rPr/>
         <w:t>8</w:t>
-      </w:r>
-    </w:p>
-    <w:p>
-      <w:pPr>
-        <w:sectPr>
-          <w:type w:val="nextPage"/>
-          <w:pgSz w:w="12240" w:h="15840"/>
-          <w:pgMar w:left="1080" w:right="1080" w:header="0" w:top="1224" w:footer="0" w:bottom="1440" w:gutter="0"/>
-          <w:pgNumType w:fmt="decimal"/>
-          <w:formProt w:val="false"/>
-          <w:textDirection w:val="lrTb"/>
-          <w:docGrid w:type="default" w:linePitch="360" w:charSpace="2047"/>
-        </w:sectPr>
-        <w:pStyle w:val="Normal"/>
-        <w:rPr>
-          <w:b/>
-          <w:b/>
-        </w:rPr>
-      </w:pPr>
-      <w:r>
-        <w:rPr>
-          <w:b/>
-        </w:rPr>
       </w:r>
     </w:p>
     <w:p>
@@ -349,12 +383,13 @@
         <w:ind w:left="720" w:hanging="360"/>
       </w:pPr>
       <w:rPr>
-        <w:sz w:val="20"/>
+        <w:sz w:val="24"/>
         <w:i w:val="false"/>
-        <w:b w:val="false"/>
+        <w:b/>
         <w:szCs w:val="20"/>
         <w:iCs w:val="false"/>
         <w:bCs w:val="false"/>
+        <w:rFonts w:ascii="Helvetica" w:hAnsi="Helvetica"/>
       </w:rPr>
     </w:lvl>
     <w:lvl w:ilvl="1">
@@ -955,7 +990,7 @@
     </w:pPr>
     <w:rPr>
       <w:rFonts w:ascii="Times New Roman" w:hAnsi="Times New Roman" w:eastAsia="Times New Roman" w:cs="Times New Roman"/>
-      <w:color w:val="auto"/>
+      <w:color w:val="00000A"/>
       <w:sz w:val="20"/>
       <w:szCs w:val="20"/>
       <w:lang w:val="en-US" w:eastAsia="en-US" w:bidi="ar-SA"/>
@@ -1355,6 +1390,19 @@
       <w:sz w:val="16"/>
     </w:rPr>
   </w:style>
+  <w:style w:type="character" w:styleId="ListLabel17">
+    <w:name w:val="ListLabel 17"/>
+    <w:qFormat/>
+    <w:rPr>
+      <w:rFonts w:ascii="Helvetica" w:hAnsi="Helvetica"/>
+      <w:b/>
+      <w:bCs w:val="false"/>
+      <w:i w:val="false"/>
+      <w:iCs w:val="false"/>
+      <w:sz w:val="24"/>
+      <w:szCs w:val="20"/>
+    </w:rPr>
+  </w:style>
   <w:style w:type="paragraph" w:styleId="Heading">
     <w:name w:val="Heading"/>
     <w:basedOn w:val="Normal"/>
@@ -1709,7 +1757,7 @@
       <w:tabs>
         <w:tab w:val="left" w:pos="180" w:leader="none"/>
       </w:tabs>
-      <w:overflowPunct w:val="true"/>
+      <w:overflowPunct w:val="false"/>
       <w:spacing w:before="0" w:after="80"/>
       <w:ind w:left="180" w:hanging="180"/>
       <w:textAlignment w:val="baseline"/>
@@ -1721,7 +1769,7 @@
     <w:basedOn w:val="Normal"/>
     <w:qFormat/>
     <w:pPr>
-      <w:overflowPunct w:val="true"/>
+      <w:overflowPunct w:val="false"/>
       <w:jc w:val="center"/>
       <w:textAlignment w:val="baseline"/>
     </w:pPr>
@@ -1737,7 +1785,7 @@
     <w:qFormat/>
     <w:rsid w:val="0085386a"/>
     <w:pPr>
-      <w:overflowPunct w:val="true"/>
+      <w:overflowPunct w:val="false"/>
       <w:spacing w:before="0" w:after="80"/>
       <w:ind w:left="360" w:hanging="0"/>
       <w:jc w:val="left"/>
@@ -1892,7 +1940,7 @@
     <w:qFormat/>
     <w:rsid w:val="00631447"/>
     <w:pPr>
-      <w:spacing w:lineRule="auto" w:before="0" w:after="60"/>
+      <w:spacing w:lineRule="auto" w:line="240" w:before="0" w:after="60"/>
       <w:jc w:val="right"/>
     </w:pPr>
     <w:rPr>

</xml_diff>